<commit_message>
gender, report rename, bug in reports
</commit_message>
<xml_diff>
--- a/template/BP 2004/BP2004_GMS_Anlage_Projektpruefung_HS.docx
+++ b/template/BP 2004/BP2004_GMS_Anlage_Projektpruefung_HS.docx
@@ -1,6 +1,6 @@
 
 <file path=word/document.xml><?xml version="1.0" encoding="utf-8"?>
-<w:document xmlns:wpc="http://schemas.microsoft.com/office/word/2010/wordprocessingCanvas" xmlns:cx="http://schemas.microsoft.com/office/drawing/2014/chartex" xmlns:cx1="http://schemas.microsoft.com/office/drawing/2015/9/8/chartex" xmlns:cx2="http://schemas.microsoft.com/office/drawing/2015/10/21/chartex" xmlns:cx3="http://schemas.microsoft.com/office/drawing/2016/5/9/chartex" xmlns:cx4="http://schemas.microsoft.com/office/drawing/2016/5/10/chartex" xmlns:cx5="http://schemas.microsoft.com/office/drawing/2016/5/11/chartex" xmlns:cx6="http://schemas.microsoft.com/office/drawing/2016/5/12/chartex" xmlns:cx7="http://schemas.microsoft.com/office/drawing/2016/5/13/chartex" xmlns:cx8="http://schemas.microsoft.com/office/drawing/2016/5/14/chartex" xmlns:mc="http://schemas.openxmlformats.org/markup-compatibility/2006" xmlns:aink="http://schemas.microsoft.com/office/drawing/2016/ink" xmlns:am3d="http://schemas.microsoft.com/office/drawing/2017/model3d" xmlns:o="urn:schemas-microsoft-com:office:office" xmlns:r="http://schemas.openxmlformats.org/officeDocument/2006/relationships" xmlns:m="http://schemas.openxmlformats.org/officeDocument/2006/math" xmlns:v="urn:schemas-microsoft-com:vml" xmlns:wp14="http://schemas.microsoft.com/office/word/2010/wordprocessingDrawing" xmlns:wp="http://schemas.openxmlformats.org/drawingml/2006/wordprocessingDrawing" xmlns:w10="urn:schemas-microsoft-com:office:word" xmlns:w="http://schemas.openxmlformats.org/wordprocessingml/2006/main" xmlns:w14="http://schemas.microsoft.com/office/word/2010/wordml" xmlns:w15="http://schemas.microsoft.com/office/word/2012/wordml" xmlns:w16se="http://schemas.microsoft.com/office/word/2015/wordml/symex" xmlns:wpg="http://schemas.microsoft.com/office/word/2010/wordprocessingGroup" xmlns:wpi="http://schemas.microsoft.com/office/word/2010/wordprocessingInk" xmlns:wne="http://schemas.microsoft.com/office/word/2006/wordml" xmlns:wps="http://schemas.microsoft.com/office/word/2010/wordprocessingShape" mc:Ignorable="w14 w15 w16se wp14">
+<w:document xmlns:wpc="http://schemas.microsoft.com/office/word/2010/wordprocessingCanvas" xmlns:cx="http://schemas.microsoft.com/office/drawing/2014/chartex" xmlns:cx1="http://schemas.microsoft.com/office/drawing/2015/9/8/chartex" xmlns:cx2="http://schemas.microsoft.com/office/drawing/2015/10/21/chartex" xmlns:cx3="http://schemas.microsoft.com/office/drawing/2016/5/9/chartex" xmlns:cx4="http://schemas.microsoft.com/office/drawing/2016/5/10/chartex" xmlns:cx5="http://schemas.microsoft.com/office/drawing/2016/5/11/chartex" xmlns:cx6="http://schemas.microsoft.com/office/drawing/2016/5/12/chartex" xmlns:cx7="http://schemas.microsoft.com/office/drawing/2016/5/13/chartex" xmlns:cx8="http://schemas.microsoft.com/office/drawing/2016/5/14/chartex" xmlns:mc="http://schemas.openxmlformats.org/markup-compatibility/2006" xmlns:aink="http://schemas.microsoft.com/office/drawing/2016/ink" xmlns:am3d="http://schemas.microsoft.com/office/drawing/2017/model3d" xmlns:o="urn:schemas-microsoft-com:office:office" xmlns:r="http://schemas.openxmlformats.org/officeDocument/2006/relationships" xmlns:m="http://schemas.openxmlformats.org/officeDocument/2006/math" xmlns:v="urn:schemas-microsoft-com:vml" xmlns:wp14="http://schemas.microsoft.com/office/word/2010/wordprocessingDrawing" xmlns:wp="http://schemas.openxmlformats.org/drawingml/2006/wordprocessingDrawing" xmlns:w10="urn:schemas-microsoft-com:office:word" xmlns:w="http://schemas.openxmlformats.org/wordprocessingml/2006/main" xmlns:w14="http://schemas.microsoft.com/office/word/2010/wordml" xmlns:w15="http://schemas.microsoft.com/office/word/2012/wordml" xmlns:w16cid="http://schemas.microsoft.com/office/word/2016/wordml/cid" xmlns:w16se="http://schemas.microsoft.com/office/word/2015/wordml/symex" xmlns:wpg="http://schemas.microsoft.com/office/word/2010/wordprocessingGroup" xmlns:wpi="http://schemas.microsoft.com/office/word/2010/wordprocessingInk" xmlns:wne="http://schemas.microsoft.com/office/word/2006/wordml" xmlns:wps="http://schemas.microsoft.com/office/word/2010/wordprocessingShape" mc:Ignorable="w14 w15 w16se w16cid wp14">
   <w:body>
     <w:p>
       <w:pPr>
@@ -81,7 +81,7 @@
     <w:p/>
     <w:tbl>
       <w:tblPr>
-        <w:tblStyle w:val="TableGrid"/>
+        <w:tblStyle w:val="aa"/>
         <w:tblW w:w="10200" w:type="dxa"/>
         <w:jc w:val="center"/>
         <w:tblLayout w:type="fixed"/>
@@ -652,11 +652,12 @@
                   <w:listItem w:value="Wählen Sie ein Element aus."/>
                   <w:listItem w:displayText="Die Schülerin" w:value="Die Schülerin"/>
                   <w:listItem w:displayText="Der Schüler" w:value="Der Schüler"/>
+                  <w:listItem w:displayText="${gender_select}" w:value="${gender_select}"/>
                 </w:dropDownList>
               </w:sdtPr>
               <w:sdtEndPr>
                 <w:rPr>
-                  <w:rStyle w:val="DefaultParagraphFont"/>
+                  <w:rStyle w:val="a0"/>
                   <w:spacing w:val="-2"/>
                   <w:sz w:val="18"/>
                   <w:szCs w:val="20"/>
@@ -667,7 +668,7 @@
                   <w:rPr>
                     <w:rStyle w:val="Formatvorlage6"/>
                   </w:rPr>
-                  <w:t>Der Schüler</w:t>
+                  <w:t>${gender_select}</w:t>
                 </w:r>
               </w:sdtContent>
             </w:sdt>
@@ -785,6 +786,7 @@
               </w:rPr>
               <w:fldChar w:fldCharType="separate"/>
             </w:r>
+            <w:bookmarkStart w:id="5" w:name="_GoBack"/>
             <w:r>
               <w:rPr>
                 <w:noProof/>
@@ -806,15 +808,14 @@
               </w:rPr>
               <w:t>thema</w:t>
             </w:r>
-            <w:bookmarkStart w:id="5" w:name="_GoBack"/>
+            <w:r>
+              <w:rPr>
+                <w:noProof/>
+                <w:sz w:val="22"/>
+              </w:rPr>
+              <w:t>}</w:t>
+            </w:r>
             <w:bookmarkEnd w:id="5"/>
-            <w:r>
-              <w:rPr>
-                <w:noProof/>
-                <w:sz w:val="22"/>
-              </w:rPr>
-              <w:t>}</w:t>
-            </w:r>
             <w:r>
               <w:rPr>
                 <w:sz w:val="22"/>
@@ -1030,7 +1031,7 @@
               </w:sdtPr>
               <w:sdtEndPr>
                 <w:rPr>
-                  <w:rStyle w:val="DefaultParagraphFont"/>
+                  <w:rStyle w:val="a0"/>
                   <w:sz w:val="24"/>
                 </w:rPr>
               </w:sdtEndPr>
@@ -1431,7 +1432,7 @@
     </w:p>
     <w:tbl>
       <w:tblPr>
-        <w:tblStyle w:val="TableGrid"/>
+        <w:tblStyle w:val="aa"/>
         <w:tblW w:w="10206" w:type="dxa"/>
         <w:tblInd w:w="-459" w:type="dxa"/>
         <w:tblBorders>
@@ -1498,7 +1499,7 @@
                 </w:pPr>
                 <w:r>
                   <w:rPr>
-                    <w:rStyle w:val="PlaceholderText"/>
+                    <w:rStyle w:val="ab"/>
                     <w:sz w:val="18"/>
                   </w:rPr>
                   <w:t>Wählen Sie ein Element aus.</w:t>
@@ -1525,7 +1526,7 @@
           </w:sdtPr>
           <w:sdtEndPr>
             <w:rPr>
-              <w:rStyle w:val="DefaultParagraphFont"/>
+              <w:rStyle w:val="a0"/>
               <w:spacing w:val="-2"/>
               <w:sz w:val="18"/>
               <w:szCs w:val="18"/>
@@ -1556,7 +1557,7 @@
                 </w:pPr>
                 <w:r>
                   <w:rPr>
-                    <w:rStyle w:val="PlaceholderText"/>
+                    <w:rStyle w:val="ab"/>
                   </w:rPr>
                   <w:t>Wählen Sie ein Element aus.</w:t>
                 </w:r>
@@ -1596,7 +1597,7 @@
 </file>
 
 <file path=word/endnotes.xml><?xml version="1.0" encoding="utf-8"?>
-<w:endnotes xmlns:wpc="http://schemas.microsoft.com/office/word/2010/wordprocessingCanvas" xmlns:cx="http://schemas.microsoft.com/office/drawing/2014/chartex" xmlns:cx1="http://schemas.microsoft.com/office/drawing/2015/9/8/chartex" xmlns:cx2="http://schemas.microsoft.com/office/drawing/2015/10/21/chartex" xmlns:cx3="http://schemas.microsoft.com/office/drawing/2016/5/9/chartex" xmlns:cx4="http://schemas.microsoft.com/office/drawing/2016/5/10/chartex" xmlns:cx5="http://schemas.microsoft.com/office/drawing/2016/5/11/chartex" xmlns:cx6="http://schemas.microsoft.com/office/drawing/2016/5/12/chartex" xmlns:cx7="http://schemas.microsoft.com/office/drawing/2016/5/13/chartex" xmlns:cx8="http://schemas.microsoft.com/office/drawing/2016/5/14/chartex" xmlns:mc="http://schemas.openxmlformats.org/markup-compatibility/2006" xmlns:aink="http://schemas.microsoft.com/office/drawing/2016/ink" xmlns:am3d="http://schemas.microsoft.com/office/drawing/2017/model3d" xmlns:o="urn:schemas-microsoft-com:office:office" xmlns:r="http://schemas.openxmlformats.org/officeDocument/2006/relationships" xmlns:m="http://schemas.openxmlformats.org/officeDocument/2006/math" xmlns:v="urn:schemas-microsoft-com:vml" xmlns:wp14="http://schemas.microsoft.com/office/word/2010/wordprocessingDrawing" xmlns:wp="http://schemas.openxmlformats.org/drawingml/2006/wordprocessingDrawing" xmlns:w10="urn:schemas-microsoft-com:office:word" xmlns:w="http://schemas.openxmlformats.org/wordprocessingml/2006/main" xmlns:w14="http://schemas.microsoft.com/office/word/2010/wordml" xmlns:w15="http://schemas.microsoft.com/office/word/2012/wordml" xmlns:w16se="http://schemas.microsoft.com/office/word/2015/wordml/symex" xmlns:wpg="http://schemas.microsoft.com/office/word/2010/wordprocessingGroup" xmlns:wpi="http://schemas.microsoft.com/office/word/2010/wordprocessingInk" xmlns:wne="http://schemas.microsoft.com/office/word/2006/wordml" xmlns:wps="http://schemas.microsoft.com/office/word/2010/wordprocessingShape" mc:Ignorable="w14 w15 w16se wp14">
+<w:endnotes xmlns:wpc="http://schemas.microsoft.com/office/word/2010/wordprocessingCanvas" xmlns:cx="http://schemas.microsoft.com/office/drawing/2014/chartex" xmlns:cx1="http://schemas.microsoft.com/office/drawing/2015/9/8/chartex" xmlns:cx2="http://schemas.microsoft.com/office/drawing/2015/10/21/chartex" xmlns:cx3="http://schemas.microsoft.com/office/drawing/2016/5/9/chartex" xmlns:cx4="http://schemas.microsoft.com/office/drawing/2016/5/10/chartex" xmlns:cx5="http://schemas.microsoft.com/office/drawing/2016/5/11/chartex" xmlns:cx6="http://schemas.microsoft.com/office/drawing/2016/5/12/chartex" xmlns:cx7="http://schemas.microsoft.com/office/drawing/2016/5/13/chartex" xmlns:cx8="http://schemas.microsoft.com/office/drawing/2016/5/14/chartex" xmlns:mc="http://schemas.openxmlformats.org/markup-compatibility/2006" xmlns:aink="http://schemas.microsoft.com/office/drawing/2016/ink" xmlns:am3d="http://schemas.microsoft.com/office/drawing/2017/model3d" xmlns:o="urn:schemas-microsoft-com:office:office" xmlns:r="http://schemas.openxmlformats.org/officeDocument/2006/relationships" xmlns:m="http://schemas.openxmlformats.org/officeDocument/2006/math" xmlns:v="urn:schemas-microsoft-com:vml" xmlns:wp14="http://schemas.microsoft.com/office/word/2010/wordprocessingDrawing" xmlns:wp="http://schemas.openxmlformats.org/drawingml/2006/wordprocessingDrawing" xmlns:w10="urn:schemas-microsoft-com:office:word" xmlns:w="http://schemas.openxmlformats.org/wordprocessingml/2006/main" xmlns:w14="http://schemas.microsoft.com/office/word/2010/wordml" xmlns:w15="http://schemas.microsoft.com/office/word/2012/wordml" xmlns:w16cid="http://schemas.microsoft.com/office/word/2016/wordml/cid" xmlns:w16se="http://schemas.microsoft.com/office/word/2015/wordml/symex" xmlns:wpg="http://schemas.microsoft.com/office/word/2010/wordprocessingGroup" xmlns:wpi="http://schemas.microsoft.com/office/word/2010/wordprocessingInk" xmlns:wne="http://schemas.microsoft.com/office/word/2006/wordml" xmlns:wps="http://schemas.microsoft.com/office/word/2010/wordprocessingShape" mc:Ignorable="w14 w15 w16se w16cid wp14">
   <w:endnote w:type="separator" w:id="-1">
     <w:p>
       <w:r>
@@ -1615,7 +1616,7 @@
 </file>
 
 <file path=word/footnotes.xml><?xml version="1.0" encoding="utf-8"?>
-<w:footnotes xmlns:wpc="http://schemas.microsoft.com/office/word/2010/wordprocessingCanvas" xmlns:cx="http://schemas.microsoft.com/office/drawing/2014/chartex" xmlns:cx1="http://schemas.microsoft.com/office/drawing/2015/9/8/chartex" xmlns:cx2="http://schemas.microsoft.com/office/drawing/2015/10/21/chartex" xmlns:cx3="http://schemas.microsoft.com/office/drawing/2016/5/9/chartex" xmlns:cx4="http://schemas.microsoft.com/office/drawing/2016/5/10/chartex" xmlns:cx5="http://schemas.microsoft.com/office/drawing/2016/5/11/chartex" xmlns:cx6="http://schemas.microsoft.com/office/drawing/2016/5/12/chartex" xmlns:cx7="http://schemas.microsoft.com/office/drawing/2016/5/13/chartex" xmlns:cx8="http://schemas.microsoft.com/office/drawing/2016/5/14/chartex" xmlns:mc="http://schemas.openxmlformats.org/markup-compatibility/2006" xmlns:aink="http://schemas.microsoft.com/office/drawing/2016/ink" xmlns:am3d="http://schemas.microsoft.com/office/drawing/2017/model3d" xmlns:o="urn:schemas-microsoft-com:office:office" xmlns:r="http://schemas.openxmlformats.org/officeDocument/2006/relationships" xmlns:m="http://schemas.openxmlformats.org/officeDocument/2006/math" xmlns:v="urn:schemas-microsoft-com:vml" xmlns:wp14="http://schemas.microsoft.com/office/word/2010/wordprocessingDrawing" xmlns:wp="http://schemas.openxmlformats.org/drawingml/2006/wordprocessingDrawing" xmlns:w10="urn:schemas-microsoft-com:office:word" xmlns:w="http://schemas.openxmlformats.org/wordprocessingml/2006/main" xmlns:w14="http://schemas.microsoft.com/office/word/2010/wordml" xmlns:w15="http://schemas.microsoft.com/office/word/2012/wordml" xmlns:w16se="http://schemas.microsoft.com/office/word/2015/wordml/symex" xmlns:wpg="http://schemas.microsoft.com/office/word/2010/wordprocessingGroup" xmlns:wpi="http://schemas.microsoft.com/office/word/2010/wordprocessingInk" xmlns:wne="http://schemas.microsoft.com/office/word/2006/wordml" xmlns:wps="http://schemas.microsoft.com/office/word/2010/wordprocessingShape" mc:Ignorable="w14 w15 w16se wp14">
+<w:footnotes xmlns:wpc="http://schemas.microsoft.com/office/word/2010/wordprocessingCanvas" xmlns:cx="http://schemas.microsoft.com/office/drawing/2014/chartex" xmlns:cx1="http://schemas.microsoft.com/office/drawing/2015/9/8/chartex" xmlns:cx2="http://schemas.microsoft.com/office/drawing/2015/10/21/chartex" xmlns:cx3="http://schemas.microsoft.com/office/drawing/2016/5/9/chartex" xmlns:cx4="http://schemas.microsoft.com/office/drawing/2016/5/10/chartex" xmlns:cx5="http://schemas.microsoft.com/office/drawing/2016/5/11/chartex" xmlns:cx6="http://schemas.microsoft.com/office/drawing/2016/5/12/chartex" xmlns:cx7="http://schemas.microsoft.com/office/drawing/2016/5/13/chartex" xmlns:cx8="http://schemas.microsoft.com/office/drawing/2016/5/14/chartex" xmlns:mc="http://schemas.openxmlformats.org/markup-compatibility/2006" xmlns:aink="http://schemas.microsoft.com/office/drawing/2016/ink" xmlns:am3d="http://schemas.microsoft.com/office/drawing/2017/model3d" xmlns:o="urn:schemas-microsoft-com:office:office" xmlns:r="http://schemas.openxmlformats.org/officeDocument/2006/relationships" xmlns:m="http://schemas.openxmlformats.org/officeDocument/2006/math" xmlns:v="urn:schemas-microsoft-com:vml" xmlns:wp14="http://schemas.microsoft.com/office/word/2010/wordprocessingDrawing" xmlns:wp="http://schemas.openxmlformats.org/drawingml/2006/wordprocessingDrawing" xmlns:w10="urn:schemas-microsoft-com:office:word" xmlns:w="http://schemas.openxmlformats.org/wordprocessingml/2006/main" xmlns:w14="http://schemas.microsoft.com/office/word/2010/wordml" xmlns:w15="http://schemas.microsoft.com/office/word/2012/wordml" xmlns:w16cid="http://schemas.microsoft.com/office/word/2016/wordml/cid" xmlns:w16se="http://schemas.microsoft.com/office/word/2015/wordml/symex" xmlns:wpg="http://schemas.microsoft.com/office/word/2010/wordprocessingGroup" xmlns:wpi="http://schemas.microsoft.com/office/word/2010/wordprocessingInk" xmlns:wne="http://schemas.microsoft.com/office/word/2006/wordml" xmlns:wps="http://schemas.microsoft.com/office/word/2010/wordprocessingShape" mc:Ignorable="w14 w15 w16se w16cid wp14">
   <w:footnote w:type="separator" w:id="-1">
     <w:p>
       <w:r>
@@ -1634,7 +1635,7 @@
 </file>
 
 <file path=word/styles.xml><?xml version="1.0" encoding="utf-8"?>
-<w:styles xmlns:mc="http://schemas.openxmlformats.org/markup-compatibility/2006" xmlns:r="http://schemas.openxmlformats.org/officeDocument/2006/relationships" xmlns:w="http://schemas.openxmlformats.org/wordprocessingml/2006/main" xmlns:w14="http://schemas.microsoft.com/office/word/2010/wordml" xmlns:w15="http://schemas.microsoft.com/office/word/2012/wordml" xmlns:w16se="http://schemas.microsoft.com/office/word/2015/wordml/symex" mc:Ignorable="w14 w15 w16se">
+<w:styles xmlns:mc="http://schemas.openxmlformats.org/markup-compatibility/2006" xmlns:r="http://schemas.openxmlformats.org/officeDocument/2006/relationships" xmlns:w="http://schemas.openxmlformats.org/wordprocessingml/2006/main" xmlns:w14="http://schemas.microsoft.com/office/word/2010/wordml" xmlns:w15="http://schemas.microsoft.com/office/word/2012/wordml" xmlns:w16cid="http://schemas.microsoft.com/office/word/2016/wordml/cid" xmlns:w16se="http://schemas.microsoft.com/office/word/2015/wordml/symex" mc:Ignorable="w14 w15 w16se w16cid">
   <w:docDefaults>
     <w:rPrDefault>
       <w:rPr>
@@ -1756,6 +1757,7 @@
     <w:lsdException w:name="HTML Sample" w:semiHidden="1" w:unhideWhenUsed="1"/>
     <w:lsdException w:name="HTML Typewriter" w:semiHidden="1" w:unhideWhenUsed="1"/>
     <w:lsdException w:name="HTML Variable" w:semiHidden="1" w:unhideWhenUsed="1"/>
+    <w:lsdException w:name="Normal Table" w:semiHidden="1" w:unhideWhenUsed="1"/>
     <w:lsdException w:name="annotation subject" w:semiHidden="1" w:unhideWhenUsed="1"/>
     <w:lsdException w:name="No List" w:semiHidden="1" w:unhideWhenUsed="1"/>
     <w:lsdException w:name="Outline List 1" w:semiHidden="1" w:unhideWhenUsed="1"/>
@@ -1802,8 +1804,10 @@
     <w:lsdException w:name="Table Subtle 2" w:semiHidden="1" w:unhideWhenUsed="1"/>
     <w:lsdException w:name="Table Web 1" w:semiHidden="1" w:unhideWhenUsed="1"/>
     <w:lsdException w:name="Table Web 2" w:semiHidden="1" w:unhideWhenUsed="1"/>
+    <w:lsdException w:name="Table Web 3" w:semiHidden="1" w:unhideWhenUsed="1"/>
     <w:lsdException w:name="Balloon Text" w:semiHidden="1" w:unhideWhenUsed="1"/>
     <w:lsdException w:name="Table Grid" w:uiPriority="59"/>
+    <w:lsdException w:name="Table Theme" w:semiHidden="1" w:unhideWhenUsed="1"/>
     <w:lsdException w:name="Placeholder Text" w:semiHidden="1"/>
     <w:lsdException w:name="No Spacing" w:uiPriority="1" w:qFormat="1"/>
     <w:lsdException w:name="Light Shading" w:uiPriority="60"/>
@@ -2024,20 +2028,20 @@
     <w:lsdException w:name="Hashtag" w:semiHidden="1" w:unhideWhenUsed="1"/>
     <w:lsdException w:name="Unresolved Mention" w:semiHidden="1" w:unhideWhenUsed="1"/>
   </w:latentStyles>
-  <w:style w:type="paragraph" w:default="1" w:styleId="Normal">
+  <w:style w:type="paragraph" w:default="1" w:styleId="a">
     <w:name w:val="Normal"/>
     <w:qFormat/>
     <w:pPr>
       <w:spacing w:line="240" w:lineRule="auto"/>
     </w:pPr>
   </w:style>
-  <w:style w:type="character" w:default="1" w:styleId="DefaultParagraphFont">
+  <w:style w:type="character" w:default="1" w:styleId="a0">
     <w:name w:val="Default Paragraph Font"/>
     <w:uiPriority w:val="1"/>
     <w:semiHidden/>
     <w:unhideWhenUsed/>
   </w:style>
-  <w:style w:type="table" w:default="1" w:styleId="TableNormal">
+  <w:style w:type="table" w:default="1" w:styleId="a1">
     <w:name w:val="Normal Table"/>
     <w:uiPriority w:val="99"/>
     <w:semiHidden/>
@@ -2052,7 +2056,7 @@
       </w:tblCellMar>
     </w:tblPr>
   </w:style>
-  <w:style w:type="numbering" w:default="1" w:styleId="NoList">
+  <w:style w:type="numbering" w:default="1" w:styleId="a2">
     <w:name w:val="No List"/>
     <w:uiPriority w:val="99"/>
     <w:semiHidden/>
@@ -2060,7 +2064,7 @@
   </w:style>
   <w:style w:type="paragraph" w:customStyle="1" w:styleId="KMTimesNewRoman8">
     <w:name w:val="KM_TimesNewRoman_8"/>
-    <w:basedOn w:val="Normal"/>
+    <w:basedOn w:val="a"/>
     <w:link w:val="KMTimesNewRoman8Zchn"/>
     <w:qFormat/>
     <w:rsid w:val="00296589"/>
@@ -2077,7 +2081,7 @@
   </w:style>
   <w:style w:type="character" w:customStyle="1" w:styleId="KMTimesNewRoman8Zchn">
     <w:name w:val="KM_TimesNewRoman_8 Zchn"/>
-    <w:basedOn w:val="DefaultParagraphFont"/>
+    <w:basedOn w:val="a0"/>
     <w:link w:val="KMTimesNewRoman8"/>
     <w:rsid w:val="00296589"/>
     <w:rPr>
@@ -2087,7 +2091,7 @@
   </w:style>
   <w:style w:type="paragraph" w:customStyle="1" w:styleId="Einrckung0">
     <w:name w:val="Einrückung0"/>
-    <w:basedOn w:val="Normal"/>
+    <w:basedOn w:val="a"/>
     <w:rsid w:val="00F44A67"/>
     <w:pPr>
       <w:overflowPunct w:val="0"/>
@@ -2105,7 +2109,7 @@
   </w:style>
   <w:style w:type="paragraph" w:customStyle="1" w:styleId="Einrckung1">
     <w:name w:val="Einrückung1"/>
-    <w:basedOn w:val="Normal"/>
+    <w:basedOn w:val="a"/>
     <w:rsid w:val="00F44A67"/>
     <w:pPr>
       <w:overflowPunct w:val="0"/>
@@ -2124,7 +2128,7 @@
   </w:style>
   <w:style w:type="paragraph" w:customStyle="1" w:styleId="Einrckung2">
     <w:name w:val="Einrückung2"/>
-    <w:basedOn w:val="Normal"/>
+    <w:basedOn w:val="a"/>
     <w:rsid w:val="00F44A67"/>
     <w:pPr>
       <w:overflowPunct w:val="0"/>
@@ -2143,7 +2147,7 @@
   </w:style>
   <w:style w:type="paragraph" w:customStyle="1" w:styleId="Einrckung3">
     <w:name w:val="Einrückung3"/>
-    <w:basedOn w:val="Normal"/>
+    <w:basedOn w:val="a"/>
     <w:rsid w:val="00F44A67"/>
     <w:pPr>
       <w:overflowPunct w:val="0"/>
@@ -2162,7 +2166,7 @@
   </w:style>
   <w:style w:type="paragraph" w:customStyle="1" w:styleId="Einrckung4">
     <w:name w:val="Einrückung4"/>
-    <w:basedOn w:val="Normal"/>
+    <w:basedOn w:val="a"/>
     <w:rsid w:val="00F44A67"/>
     <w:pPr>
       <w:overflowPunct w:val="0"/>
@@ -2179,10 +2183,10 @@
       <w:lang w:eastAsia="de-DE"/>
     </w:rPr>
   </w:style>
-  <w:style w:type="paragraph" w:styleId="Footer">
+  <w:style w:type="paragraph" w:styleId="a3">
     <w:name w:val="footer"/>
-    <w:basedOn w:val="Normal"/>
-    <w:link w:val="FooterChar"/>
+    <w:basedOn w:val="a"/>
+    <w:link w:val="a4"/>
     <w:rsid w:val="00F44A67"/>
     <w:pPr>
       <w:tabs>
@@ -2202,10 +2206,10 @@
       <w:lang w:eastAsia="de-DE"/>
     </w:rPr>
   </w:style>
-  <w:style w:type="character" w:customStyle="1" w:styleId="FooterChar">
-    <w:name w:val="Footer Char"/>
-    <w:basedOn w:val="DefaultParagraphFont"/>
-    <w:link w:val="Footer"/>
+  <w:style w:type="character" w:customStyle="1" w:styleId="a4">
+    <w:name w:val="Нижний колонтитул Знак"/>
+    <w:basedOn w:val="a0"/>
+    <w:link w:val="a3"/>
     <w:rsid w:val="00F44A67"/>
     <w:rPr>
       <w:rFonts w:eastAsia="Times New Roman" w:cs="Times New Roman"/>
@@ -2214,10 +2218,10 @@
       <w:lang w:eastAsia="de-DE"/>
     </w:rPr>
   </w:style>
-  <w:style w:type="paragraph" w:styleId="Header">
+  <w:style w:type="paragraph" w:styleId="a5">
     <w:name w:val="header"/>
-    <w:basedOn w:val="Normal"/>
-    <w:link w:val="HeaderChar"/>
+    <w:basedOn w:val="a"/>
+    <w:link w:val="a6"/>
     <w:rsid w:val="00F44A67"/>
     <w:pPr>
       <w:tabs>
@@ -2236,10 +2240,10 @@
       <w:lang w:eastAsia="de-DE"/>
     </w:rPr>
   </w:style>
-  <w:style w:type="character" w:customStyle="1" w:styleId="HeaderChar">
-    <w:name w:val="Header Char"/>
-    <w:basedOn w:val="DefaultParagraphFont"/>
-    <w:link w:val="Header"/>
+  <w:style w:type="character" w:customStyle="1" w:styleId="a6">
+    <w:name w:val="Верхний колонтитул Знак"/>
+    <w:basedOn w:val="a0"/>
+    <w:link w:val="a5"/>
     <w:rsid w:val="00F44A67"/>
     <w:rPr>
       <w:rFonts w:eastAsia="Times New Roman" w:cs="Times New Roman"/>
@@ -2247,15 +2251,15 @@
       <w:lang w:eastAsia="de-DE"/>
     </w:rPr>
   </w:style>
-  <w:style w:type="character" w:styleId="PageNumber">
+  <w:style w:type="character" w:styleId="a7">
     <w:name w:val="page number"/>
-    <w:basedOn w:val="DefaultParagraphFont"/>
+    <w:basedOn w:val="a0"/>
     <w:rsid w:val="00F44A67"/>
   </w:style>
-  <w:style w:type="paragraph" w:styleId="BalloonText">
+  <w:style w:type="paragraph" w:styleId="a8">
     <w:name w:val="Balloon Text"/>
-    <w:basedOn w:val="Normal"/>
-    <w:link w:val="BalloonTextChar"/>
+    <w:basedOn w:val="a"/>
+    <w:link w:val="a9"/>
     <w:uiPriority w:val="99"/>
     <w:semiHidden/>
     <w:unhideWhenUsed/>
@@ -2266,10 +2270,10 @@
       <w:szCs w:val="16"/>
     </w:rPr>
   </w:style>
-  <w:style w:type="character" w:customStyle="1" w:styleId="BalloonTextChar">
-    <w:name w:val="Balloon Text Char"/>
-    <w:basedOn w:val="DefaultParagraphFont"/>
-    <w:link w:val="BalloonText"/>
+  <w:style w:type="character" w:customStyle="1" w:styleId="a9">
+    <w:name w:val="Текст выноски Знак"/>
+    <w:basedOn w:val="a0"/>
+    <w:link w:val="a8"/>
     <w:uiPriority w:val="99"/>
     <w:semiHidden/>
     <w:rsid w:val="00FF26A5"/>
@@ -2279,9 +2283,9 @@
       <w:szCs w:val="16"/>
     </w:rPr>
   </w:style>
-  <w:style w:type="table" w:styleId="TableGrid">
+  <w:style w:type="table" w:styleId="aa">
     <w:name w:val="Table Grid"/>
-    <w:basedOn w:val="TableNormal"/>
+    <w:basedOn w:val="a1"/>
     <w:uiPriority w:val="59"/>
     <w:rsid w:val="007636B0"/>
     <w:pPr>
@@ -2298,9 +2302,9 @@
       </w:tblBorders>
     </w:tblPr>
   </w:style>
-  <w:style w:type="character" w:styleId="PlaceholderText">
+  <w:style w:type="character" w:styleId="ab">
     <w:name w:val="Placeholder Text"/>
-    <w:basedOn w:val="DefaultParagraphFont"/>
+    <w:basedOn w:val="a0"/>
     <w:uiPriority w:val="99"/>
     <w:semiHidden/>
     <w:rsid w:val="00BC6F7B"/>
@@ -2310,7 +2314,7 @@
   </w:style>
   <w:style w:type="character" w:customStyle="1" w:styleId="Formatvorlage1">
     <w:name w:val="Formatvorlage1"/>
-    <w:basedOn w:val="DefaultParagraphFont"/>
+    <w:basedOn w:val="a0"/>
     <w:uiPriority w:val="1"/>
     <w:rsid w:val="00BC6F7B"/>
     <w:rPr>
@@ -2320,7 +2324,7 @@
   </w:style>
   <w:style w:type="character" w:customStyle="1" w:styleId="Formatvorlage2">
     <w:name w:val="Formatvorlage2"/>
-    <w:basedOn w:val="DefaultParagraphFont"/>
+    <w:basedOn w:val="a0"/>
     <w:uiPriority w:val="1"/>
     <w:rsid w:val="002E43CF"/>
     <w:rPr>
@@ -2330,7 +2334,7 @@
   </w:style>
   <w:style w:type="character" w:customStyle="1" w:styleId="Formatvorlage3">
     <w:name w:val="Formatvorlage3"/>
-    <w:basedOn w:val="DefaultParagraphFont"/>
+    <w:basedOn w:val="a0"/>
     <w:uiPriority w:val="1"/>
     <w:rsid w:val="00336D19"/>
     <w:rPr>
@@ -2340,7 +2344,7 @@
   </w:style>
   <w:style w:type="character" w:customStyle="1" w:styleId="Formatvorlage4">
     <w:name w:val="Formatvorlage4"/>
-    <w:basedOn w:val="DefaultParagraphFont"/>
+    <w:basedOn w:val="a0"/>
     <w:uiPriority w:val="1"/>
     <w:rsid w:val="00336D19"/>
     <w:rPr>
@@ -2350,7 +2354,7 @@
   </w:style>
   <w:style w:type="character" w:customStyle="1" w:styleId="Formatvorlage5">
     <w:name w:val="Formatvorlage5"/>
-    <w:basedOn w:val="DefaultParagraphFont"/>
+    <w:basedOn w:val="a0"/>
     <w:uiPriority w:val="1"/>
     <w:rsid w:val="00DC05F0"/>
     <w:rPr>
@@ -2360,7 +2364,7 @@
   </w:style>
   <w:style w:type="character" w:customStyle="1" w:styleId="Formatvorlage6">
     <w:name w:val="Formatvorlage6"/>
-    <w:basedOn w:val="DefaultParagraphFont"/>
+    <w:basedOn w:val="a0"/>
     <w:uiPriority w:val="1"/>
     <w:rsid w:val="00844B83"/>
     <w:rPr>
@@ -2370,7 +2374,7 @@
   </w:style>
   <w:style w:type="character" w:customStyle="1" w:styleId="Formatvorlage7">
     <w:name w:val="Formatvorlage7"/>
-    <w:basedOn w:val="DefaultParagraphFont"/>
+    <w:basedOn w:val="a0"/>
     <w:uiPriority w:val="1"/>
     <w:rsid w:val="00C648A5"/>
     <w:rPr>
@@ -2382,7 +2386,7 @@
   </w:style>
   <w:style w:type="character" w:customStyle="1" w:styleId="Formatvorlage8">
     <w:name w:val="Formatvorlage8"/>
-    <w:basedOn w:val="DefaultParagraphFont"/>
+    <w:basedOn w:val="a0"/>
     <w:uiPriority w:val="1"/>
     <w:rsid w:val="00C648A5"/>
     <w:rPr>
@@ -2392,7 +2396,7 @@
   </w:style>
   <w:style w:type="character" w:customStyle="1" w:styleId="Formatvorlage9">
     <w:name w:val="Formatvorlage9"/>
-    <w:basedOn w:val="DefaultParagraphFont"/>
+    <w:basedOn w:val="a0"/>
     <w:uiPriority w:val="1"/>
     <w:rsid w:val="00C648A5"/>
     <w:rPr>
@@ -2402,7 +2406,7 @@
   </w:style>
   <w:style w:type="character" w:customStyle="1" w:styleId="Formatvorlage10">
     <w:name w:val="Formatvorlage10"/>
-    <w:basedOn w:val="DefaultParagraphFont"/>
+    <w:basedOn w:val="a0"/>
     <w:uiPriority w:val="1"/>
     <w:rsid w:val="00792570"/>
     <w:rPr>
@@ -2414,7 +2418,7 @@
   </w:style>
   <w:style w:type="character" w:customStyle="1" w:styleId="Formatvorlage11">
     <w:name w:val="Formatvorlage11"/>
-    <w:basedOn w:val="DefaultParagraphFont"/>
+    <w:basedOn w:val="a0"/>
     <w:uiPriority w:val="1"/>
     <w:rsid w:val="00792570"/>
     <w:rPr>
@@ -2426,7 +2430,7 @@
   </w:style>
   <w:style w:type="character" w:customStyle="1" w:styleId="Formatvorlage12">
     <w:name w:val="Formatvorlage12"/>
-    <w:basedOn w:val="DefaultParagraphFont"/>
+    <w:basedOn w:val="a0"/>
     <w:uiPriority w:val="1"/>
     <w:rsid w:val="008900F9"/>
     <w:rPr>
@@ -2437,7 +2441,7 @@
   </w:style>
   <w:style w:type="character" w:customStyle="1" w:styleId="Formatvorlage13">
     <w:name w:val="Formatvorlage13"/>
-    <w:basedOn w:val="DefaultParagraphFont"/>
+    <w:basedOn w:val="a0"/>
     <w:uiPriority w:val="1"/>
     <w:rsid w:val="008900F9"/>
     <w:rPr>
@@ -2450,7 +2454,7 @@
 </file>
 
 <file path=word/glossary/document.xml><?xml version="1.0" encoding="utf-8"?>
-<w:glossaryDocument xmlns:wpc="http://schemas.microsoft.com/office/word/2010/wordprocessingCanvas" xmlns:cx="http://schemas.microsoft.com/office/drawing/2014/chartex" xmlns:cx1="http://schemas.microsoft.com/office/drawing/2015/9/8/chartex" xmlns:cx2="http://schemas.microsoft.com/office/drawing/2015/10/21/chartex" xmlns:cx3="http://schemas.microsoft.com/office/drawing/2016/5/9/chartex" xmlns:cx4="http://schemas.microsoft.com/office/drawing/2016/5/10/chartex" xmlns:cx5="http://schemas.microsoft.com/office/drawing/2016/5/11/chartex" xmlns:cx6="http://schemas.microsoft.com/office/drawing/2016/5/12/chartex" xmlns:cx7="http://schemas.microsoft.com/office/drawing/2016/5/13/chartex" xmlns:cx8="http://schemas.microsoft.com/office/drawing/2016/5/14/chartex" xmlns:mc="http://schemas.openxmlformats.org/markup-compatibility/2006" xmlns:aink="http://schemas.microsoft.com/office/drawing/2016/ink" xmlns:am3d="http://schemas.microsoft.com/office/drawing/2017/model3d" xmlns:o="urn:schemas-microsoft-com:office:office" xmlns:r="http://schemas.openxmlformats.org/officeDocument/2006/relationships" xmlns:m="http://schemas.openxmlformats.org/officeDocument/2006/math" xmlns:v="urn:schemas-microsoft-com:vml" xmlns:wp14="http://schemas.microsoft.com/office/word/2010/wordprocessingDrawing" xmlns:wp="http://schemas.openxmlformats.org/drawingml/2006/wordprocessingDrawing" xmlns:w10="urn:schemas-microsoft-com:office:word" xmlns:w="http://schemas.openxmlformats.org/wordprocessingml/2006/main" xmlns:w14="http://schemas.microsoft.com/office/word/2010/wordml" xmlns:w15="http://schemas.microsoft.com/office/word/2012/wordml" xmlns:w16se="http://schemas.microsoft.com/office/word/2015/wordml/symex" xmlns:wpg="http://schemas.microsoft.com/office/word/2010/wordprocessingGroup" xmlns:wpi="http://schemas.microsoft.com/office/word/2010/wordprocessingInk" xmlns:wne="http://schemas.microsoft.com/office/word/2006/wordml" xmlns:wps="http://schemas.microsoft.com/office/word/2010/wordprocessingShape" mc:Ignorable="w14 w15 w16se wp14">
+<w:glossaryDocument xmlns:wpc="http://schemas.microsoft.com/office/word/2010/wordprocessingCanvas" xmlns:cx="http://schemas.microsoft.com/office/drawing/2014/chartex" xmlns:cx1="http://schemas.microsoft.com/office/drawing/2015/9/8/chartex" xmlns:cx2="http://schemas.microsoft.com/office/drawing/2015/10/21/chartex" xmlns:cx3="http://schemas.microsoft.com/office/drawing/2016/5/9/chartex" xmlns:cx4="http://schemas.microsoft.com/office/drawing/2016/5/10/chartex" xmlns:cx5="http://schemas.microsoft.com/office/drawing/2016/5/11/chartex" xmlns:cx6="http://schemas.microsoft.com/office/drawing/2016/5/12/chartex" xmlns:cx7="http://schemas.microsoft.com/office/drawing/2016/5/13/chartex" xmlns:cx8="http://schemas.microsoft.com/office/drawing/2016/5/14/chartex" xmlns:mc="http://schemas.openxmlformats.org/markup-compatibility/2006" xmlns:aink="http://schemas.microsoft.com/office/drawing/2016/ink" xmlns:am3d="http://schemas.microsoft.com/office/drawing/2017/model3d" xmlns:o="urn:schemas-microsoft-com:office:office" xmlns:r="http://schemas.openxmlformats.org/officeDocument/2006/relationships" xmlns:m="http://schemas.openxmlformats.org/officeDocument/2006/math" xmlns:v="urn:schemas-microsoft-com:vml" xmlns:wp14="http://schemas.microsoft.com/office/word/2010/wordprocessingDrawing" xmlns:wp="http://schemas.openxmlformats.org/drawingml/2006/wordprocessingDrawing" xmlns:w10="urn:schemas-microsoft-com:office:word" xmlns:w="http://schemas.openxmlformats.org/wordprocessingml/2006/main" xmlns:w14="http://schemas.microsoft.com/office/word/2010/wordml" xmlns:w15="http://schemas.microsoft.com/office/word/2012/wordml" xmlns:w16cid="http://schemas.microsoft.com/office/word/2016/wordml/cid" xmlns:w16se="http://schemas.microsoft.com/office/word/2015/wordml/symex" xmlns:wpg="http://schemas.microsoft.com/office/word/2010/wordprocessingGroup" xmlns:wpi="http://schemas.microsoft.com/office/word/2010/wordprocessingInk" xmlns:wne="http://schemas.microsoft.com/office/word/2006/wordml" xmlns:wps="http://schemas.microsoft.com/office/word/2010/wordprocessingShape" mc:Ignorable="w14 w15 w16se w16cid wp14">
   <w:docParts>
     <w:docPart>
       <w:docPartPr>
@@ -2474,7 +2478,7 @@
           </w:pPr>
           <w:r>
             <w:rPr>
-              <w:rStyle w:val="PlaceholderText"/>
+              <w:rStyle w:val="a3"/>
             </w:rPr>
             <w:t>Wählen Sie ein Element aus.</w:t>
           </w:r>
@@ -2503,7 +2507,7 @@
           </w:pPr>
           <w:r>
             <w:rPr>
-              <w:rStyle w:val="PlaceholderText"/>
+              <w:rStyle w:val="a3"/>
             </w:rPr>
             <w:t>Wählen Sie ein Element aus.</w:t>
           </w:r>
@@ -2532,7 +2536,7 @@
           </w:pPr>
           <w:r>
             <w:rPr>
-              <w:rStyle w:val="PlaceholderText"/>
+              <w:rStyle w:val="a3"/>
             </w:rPr>
             <w:t>Wählen Sie ein Element aus.</w:t>
           </w:r>
@@ -2561,7 +2565,7 @@
           </w:pPr>
           <w:r>
             <w:rPr>
-              <w:rStyle w:val="PlaceholderText"/>
+              <w:rStyle w:val="a3"/>
             </w:rPr>
             <w:t>Wählen Sie ein Element aus.</w:t>
           </w:r>
@@ -2573,24 +2577,24 @@
 </file>
 
 <file path=word/glossary/fontTable.xml><?xml version="1.0" encoding="utf-8"?>
-<w:fonts xmlns:mc="http://schemas.openxmlformats.org/markup-compatibility/2006" xmlns:r="http://schemas.openxmlformats.org/officeDocument/2006/relationships" xmlns:w="http://schemas.openxmlformats.org/wordprocessingml/2006/main" xmlns:w14="http://schemas.microsoft.com/office/word/2010/wordml" xmlns:w15="http://schemas.microsoft.com/office/word/2012/wordml" xmlns:w16se="http://schemas.microsoft.com/office/word/2015/wordml/symex" mc:Ignorable="w14 w15 w16se">
+<w:fonts xmlns:mc="http://schemas.openxmlformats.org/markup-compatibility/2006" xmlns:r="http://schemas.openxmlformats.org/officeDocument/2006/relationships" xmlns:w="http://schemas.openxmlformats.org/wordprocessingml/2006/main" xmlns:w14="http://schemas.microsoft.com/office/word/2010/wordml" xmlns:w15="http://schemas.microsoft.com/office/word/2012/wordml" xmlns:w16cid="http://schemas.microsoft.com/office/word/2016/wordml/cid" xmlns:w16se="http://schemas.microsoft.com/office/word/2015/wordml/symex" mc:Ignorable="w14 w15 w16se w16cid">
   <w:font w:name="Arial">
     <w:panose1 w:val="020B0604020202020204"/>
-    <w:charset w:val="00"/>
+    <w:charset w:val="CC"/>
     <w:family w:val="swiss"/>
     <w:pitch w:val="variable"/>
-    <w:sig w:usb0="E0002EFF" w:usb1="C0007843" w:usb2="00000009" w:usb3="00000000" w:csb0="000001FF" w:csb1="00000000"/>
+    <w:sig w:usb0="E0002EFF" w:usb1="C000785B" w:usb2="00000009" w:usb3="00000000" w:csb0="000001FF" w:csb1="00000000"/>
   </w:font>
   <w:font w:name="Calibri">
     <w:panose1 w:val="020F0502020204030204"/>
-    <w:charset w:val="00"/>
+    <w:charset w:val="CC"/>
     <w:family w:val="swiss"/>
     <w:pitch w:val="variable"/>
-    <w:sig w:usb0="E0002AFF" w:usb1="C000247B" w:usb2="00000009" w:usb3="00000000" w:csb0="000001FF" w:csb1="00000000"/>
+    <w:sig w:usb0="E0002EFF" w:usb1="C000247B" w:usb2="00000009" w:usb3="00000000" w:csb0="000001FF" w:csb1="00000000"/>
   </w:font>
   <w:font w:name="Times New Roman">
     <w:panose1 w:val="02020603050405020304"/>
-    <w:charset w:val="00"/>
+    <w:charset w:val="CC"/>
     <w:family w:val="roman"/>
     <w:pitch w:val="variable"/>
     <w:sig w:usb0="E0002EFF" w:usb1="C000785B" w:usb2="00000009" w:usb3="00000000" w:csb0="000001FF" w:csb1="00000000"/>
@@ -2612,10 +2616,10 @@
   </w:font>
   <w:font w:name="Cambria">
     <w:panose1 w:val="02040503050406030204"/>
-    <w:charset w:val="00"/>
+    <w:charset w:val="CC"/>
     <w:family w:val="roman"/>
     <w:pitch w:val="variable"/>
-    <w:sig w:usb0="E00002FF" w:usb1="400004FF" w:usb2="00000000" w:usb3="00000000" w:csb0="0000019F" w:csb1="00000000"/>
+    <w:sig w:usb0="E00006FF" w:usb1="420024FF" w:usb2="02000000" w:usb3="00000000" w:csb0="0000019F" w:csb1="00000000"/>
   </w:font>
   <w:font w:name="DengXian">
     <w:altName w:val="等线"/>
@@ -2627,7 +2631,6 @@
   </w:font>
   <w:font w:name="DengXian Light">
     <w:altName w:val="等线 Light"/>
-    <w:panose1 w:val="02010600030101010101"/>
     <w:charset w:val="86"/>
     <w:family w:val="auto"/>
     <w:pitch w:val="variable"/>
@@ -2635,7 +2638,7 @@
   </w:font>
   <w:font w:name="Calibri Light">
     <w:panose1 w:val="020F0302020204030204"/>
-    <w:charset w:val="00"/>
+    <w:charset w:val="CC"/>
     <w:family w:val="swiss"/>
     <w:pitch w:val="variable"/>
     <w:sig w:usb0="E0002AFF" w:usb1="C000247B" w:usb2="00000009" w:usb3="00000000" w:csb0="000001FF" w:csb1="00000000"/>
@@ -2644,7 +2647,7 @@
 </file>
 
 <file path=word/glossary/settings.xml><?xml version="1.0" encoding="utf-8"?>
-<w:settings xmlns:mc="http://schemas.openxmlformats.org/markup-compatibility/2006" xmlns:o="urn:schemas-microsoft-com:office:office" xmlns:r="http://schemas.openxmlformats.org/officeDocument/2006/relationships" xmlns:m="http://schemas.openxmlformats.org/officeDocument/2006/math" xmlns:v="urn:schemas-microsoft-com:vml" xmlns:w10="urn:schemas-microsoft-com:office:word" xmlns:w="http://schemas.openxmlformats.org/wordprocessingml/2006/main" xmlns:w14="http://schemas.microsoft.com/office/word/2010/wordml" xmlns:w15="http://schemas.microsoft.com/office/word/2012/wordml" xmlns:w16se="http://schemas.microsoft.com/office/word/2015/wordml/symex" xmlns:sl="http://schemas.openxmlformats.org/schemaLibrary/2006/main" mc:Ignorable="w14 w15 w16se">
+<w:settings xmlns:mc="http://schemas.openxmlformats.org/markup-compatibility/2006" xmlns:o="urn:schemas-microsoft-com:office:office" xmlns:r="http://schemas.openxmlformats.org/officeDocument/2006/relationships" xmlns:m="http://schemas.openxmlformats.org/officeDocument/2006/math" xmlns:v="urn:schemas-microsoft-com:vml" xmlns:w10="urn:schemas-microsoft-com:office:word" xmlns:w="http://schemas.openxmlformats.org/wordprocessingml/2006/main" xmlns:w14="http://schemas.microsoft.com/office/word/2010/wordml" xmlns:w15="http://schemas.microsoft.com/office/word/2012/wordml" xmlns:w16cid="http://schemas.microsoft.com/office/word/2016/wordml/cid" xmlns:w16se="http://schemas.microsoft.com/office/word/2015/wordml/symex" xmlns:sl="http://schemas.openxmlformats.org/schemaLibrary/2006/main" mc:Ignorable="w14 w15 w16se w16cid">
   <w:view w:val="normal"/>
   <w:defaultTabStop w:val="708"/>
   <w:hyphenationZone w:val="425"/>
@@ -2655,11 +2658,14 @@
     <w:compatSetting w:name="overrideTableStyleFontSizeAndJustification" w:uri="http://schemas.microsoft.com/office/word" w:val="1"/>
     <w:compatSetting w:name="enableOpenTypeFeatures" w:uri="http://schemas.microsoft.com/office/word" w:val="1"/>
     <w:compatSetting w:name="doNotFlipMirrorIndents" w:uri="http://schemas.microsoft.com/office/word" w:val="1"/>
+    <w:compatSetting w:name="useWord2013TrackBottomHyphenation" w:uri="http://schemas.microsoft.com/office/word" w:val="1"/>
   </w:compat>
   <w:rsids>
     <w:rsidRoot w:val="00976E60"/>
+    <w:rsid w:val="00027D52"/>
     <w:rsid w:val="00212664"/>
     <w:rsid w:val="00684B4F"/>
+    <w:rsid w:val="007C2EA8"/>
     <w:rsid w:val="00976E60"/>
     <w:rsid w:val="0099008F"/>
     <w:rsid w:val="00D51749"/>
@@ -2680,13 +2686,13 @@
   </m:mathPr>
   <w:themeFontLang w:val="de-DE" w:eastAsia="zh-CN"/>
   <w:clrSchemeMapping w:bg1="light1" w:t1="dark1" w:bg2="light2" w:t2="dark2" w:accent1="accent1" w:accent2="accent2" w:accent3="accent3" w:accent4="accent4" w:accent5="accent5" w:accent6="accent6" w:hyperlink="hyperlink" w:followedHyperlink="followedHyperlink"/>
-  <w:decimalSymbol w:val="."/>
-  <w:listSeparator w:val=","/>
+  <w:decimalSymbol w:val=","/>
+  <w:listSeparator w:val=";"/>
 </w:settings>
 </file>
 
 <file path=word/glossary/styles.xml><?xml version="1.0" encoding="utf-8"?>
-<w:styles xmlns:mc="http://schemas.openxmlformats.org/markup-compatibility/2006" xmlns:r="http://schemas.openxmlformats.org/officeDocument/2006/relationships" xmlns:w="http://schemas.openxmlformats.org/wordprocessingml/2006/main" xmlns:w14="http://schemas.microsoft.com/office/word/2010/wordml" xmlns:w15="http://schemas.microsoft.com/office/word/2012/wordml" xmlns:w16se="http://schemas.microsoft.com/office/word/2015/wordml/symex" mc:Ignorable="w14 w15 w16se">
+<w:styles xmlns:mc="http://schemas.openxmlformats.org/markup-compatibility/2006" xmlns:r="http://schemas.openxmlformats.org/officeDocument/2006/relationships" xmlns:w="http://schemas.openxmlformats.org/wordprocessingml/2006/main" xmlns:w14="http://schemas.microsoft.com/office/word/2010/wordml" xmlns:w15="http://schemas.microsoft.com/office/word/2012/wordml" xmlns:w16cid="http://schemas.microsoft.com/office/word/2016/wordml/cid" xmlns:w16se="http://schemas.microsoft.com/office/word/2015/wordml/symex" mc:Ignorable="w14 w15 w16se w16cid">
   <w:docDefaults>
     <w:rPrDefault>
       <w:rPr>
@@ -2808,6 +2814,7 @@
     <w:lsdException w:name="HTML Sample" w:semiHidden="1" w:unhideWhenUsed="1"/>
     <w:lsdException w:name="HTML Typewriter" w:semiHidden="1" w:unhideWhenUsed="1"/>
     <w:lsdException w:name="HTML Variable" w:semiHidden="1" w:unhideWhenUsed="1"/>
+    <w:lsdException w:name="Normal Table" w:semiHidden="1" w:unhideWhenUsed="1"/>
     <w:lsdException w:name="annotation subject" w:semiHidden="1" w:unhideWhenUsed="1"/>
     <w:lsdException w:name="No List" w:semiHidden="1" w:unhideWhenUsed="1"/>
     <w:lsdException w:name="Outline List 1" w:semiHidden="1" w:unhideWhenUsed="1"/>
@@ -2854,8 +2861,10 @@
     <w:lsdException w:name="Table Subtle 2" w:semiHidden="1" w:unhideWhenUsed="1"/>
     <w:lsdException w:name="Table Web 1" w:semiHidden="1" w:unhideWhenUsed="1"/>
     <w:lsdException w:name="Table Web 2" w:semiHidden="1" w:unhideWhenUsed="1"/>
+    <w:lsdException w:name="Table Web 3" w:semiHidden="1" w:unhideWhenUsed="1"/>
     <w:lsdException w:name="Balloon Text" w:semiHidden="1" w:unhideWhenUsed="1"/>
     <w:lsdException w:name="Table Grid" w:uiPriority="59"/>
+    <w:lsdException w:name="Table Theme" w:semiHidden="1" w:unhideWhenUsed="1"/>
     <w:lsdException w:name="Placeholder Text" w:semiHidden="1"/>
     <w:lsdException w:name="No Spacing" w:uiPriority="1" w:qFormat="1"/>
     <w:lsdException w:name="Light Shading" w:uiPriority="60"/>
@@ -3076,17 +3085,17 @@
     <w:lsdException w:name="Hashtag" w:semiHidden="1" w:unhideWhenUsed="1"/>
     <w:lsdException w:name="Unresolved Mention" w:semiHidden="1" w:unhideWhenUsed="1"/>
   </w:latentStyles>
-  <w:style w:type="paragraph" w:default="1" w:styleId="Normal">
+  <w:style w:type="paragraph" w:default="1" w:styleId="a">
     <w:name w:val="Normal"/>
     <w:qFormat/>
   </w:style>
-  <w:style w:type="character" w:default="1" w:styleId="DefaultParagraphFont">
+  <w:style w:type="character" w:default="1" w:styleId="a0">
     <w:name w:val="Default Paragraph Font"/>
     <w:uiPriority w:val="1"/>
     <w:semiHidden/>
     <w:unhideWhenUsed/>
   </w:style>
-  <w:style w:type="table" w:default="1" w:styleId="TableNormal">
+  <w:style w:type="table" w:default="1" w:styleId="a1">
     <w:name w:val="Normal Table"/>
     <w:uiPriority w:val="99"/>
     <w:semiHidden/>
@@ -3101,15 +3110,15 @@
       </w:tblCellMar>
     </w:tblPr>
   </w:style>
-  <w:style w:type="numbering" w:default="1" w:styleId="NoList">
+  <w:style w:type="numbering" w:default="1" w:styleId="a2">
     <w:name w:val="No List"/>
     <w:uiPriority w:val="99"/>
     <w:semiHidden/>
     <w:unhideWhenUsed/>
   </w:style>
-  <w:style w:type="character" w:styleId="PlaceholderText">
+  <w:style w:type="character" w:styleId="a3">
     <w:name w:val="Placeholder Text"/>
-    <w:basedOn w:val="DefaultParagraphFont"/>
+    <w:basedOn w:val="a0"/>
     <w:uiPriority w:val="99"/>
     <w:semiHidden/>
     <w:rPr>
@@ -3132,7 +3141,7 @@
 </file>
 
 <file path=word/glossary/webSettings.xml><?xml version="1.0" encoding="utf-8"?>
-<w:webSettings xmlns:mc="http://schemas.openxmlformats.org/markup-compatibility/2006" xmlns:r="http://schemas.openxmlformats.org/officeDocument/2006/relationships" xmlns:w="http://schemas.openxmlformats.org/wordprocessingml/2006/main" xmlns:w14="http://schemas.microsoft.com/office/word/2010/wordml" xmlns:w15="http://schemas.microsoft.com/office/word/2012/wordml" xmlns:w16se="http://schemas.microsoft.com/office/word/2015/wordml/symex" mc:Ignorable="w14 w15 w16se">
+<w:webSettings xmlns:mc="http://schemas.openxmlformats.org/markup-compatibility/2006" xmlns:r="http://schemas.openxmlformats.org/officeDocument/2006/relationships" xmlns:w="http://schemas.openxmlformats.org/wordprocessingml/2006/main" xmlns:w14="http://schemas.microsoft.com/office/word/2010/wordml" xmlns:w15="http://schemas.microsoft.com/office/word/2012/wordml" xmlns:w16cid="http://schemas.microsoft.com/office/word/2016/wordml/cid" xmlns:w16se="http://schemas.microsoft.com/office/word/2015/wordml/symex" mc:Ignorable="w14 w15 w16se w16cid">
   <w:optimizeForBrowser/>
   <w:allowPNG/>
 </w:webSettings>

</xml_diff>